<commit_message>
added the pull request to report
</commit_message>
<xml_diff>
--- a/ai_11/oleh_stanko/epic_1/epic_1_practice_and_labs_report_oleh_stanko.docx
+++ b/ai_11/oleh_stanko/epic_1/epic_1_practice_and_labs_report_oleh_stanko.docx
@@ -7278,48 +7278,48 @@
           <w:rFonts w:ascii="Times New Roman" w:eastAsia="Times New Roman" w:hAnsi="Times New Roman" w:cs="Times New Roman"/>
           <w:sz w:val="24"/>
           <w:szCs w:val="24"/>
-          <w:lang w:val="en-US" w:eastAsia="uk-UA"/>
-        </w:rPr>
-      </w:pPr>
-    </w:p>
-    <w:p>
-      <w:pPr>
-        <w:spacing w:after="0" w:line="240" w:lineRule="auto"/>
-        <w:rPr>
-          <w:rFonts w:ascii="Arial" w:eastAsia="Times New Roman" w:hAnsi="Arial" w:cs="Arial"/>
-          <w:color w:val="000000"/>
-          <w:lang w:eastAsia="uk-UA"/>
-        </w:rPr>
-      </w:pPr>
-      <w:r>
-        <w:rPr>
-          <w:rFonts w:ascii="Arial" w:eastAsia="Times New Roman" w:hAnsi="Arial" w:cs="Arial"/>
-          <w:color w:val="000000"/>
-          <w:lang w:eastAsia="uk-UA"/>
-        </w:rPr>
-        <w:tab/>
-        <w:t xml:space="preserve">   Код програм по кожному завданню (які були задані в епіку, самостійні і завдання з практичної)</w:t>
-      </w:r>
-    </w:p>
-    <w:p>
-      <w:pPr>
-        <w:spacing w:after="0" w:line="240" w:lineRule="auto"/>
-        <w:rPr>
-          <w:rFonts w:ascii="Times New Roman" w:eastAsia="Times New Roman" w:hAnsi="Times New Roman" w:cs="Times New Roman"/>
-          <w:sz w:val="24"/>
-          <w:szCs w:val="24"/>
-          <w:lang w:eastAsia="uk-UA"/>
-        </w:rPr>
-      </w:pPr>
-      <w:r>
-        <w:rPr>
-          <w:rFonts w:ascii="Arial" w:eastAsia="Times New Roman" w:hAnsi="Arial" w:cs="Arial"/>
-          <w:color w:val="000000"/>
-          <w:lang w:eastAsia="uk-UA"/>
-        </w:rPr>
-        <w:tab/>
-        <w:t xml:space="preserve">   Описати деталі кожної з програм і дати посилання на GitHub пул реквест</w:t>
-      </w:r>
+          <w:lang w:eastAsia="uk-UA"/>
+        </w:rPr>
+      </w:pPr>
+      <w:r>
+        <w:rPr>
+          <w:rFonts w:ascii="Times New Roman" w:eastAsia="Times New Roman" w:hAnsi="Times New Roman" w:cs="Times New Roman"/>
+          <w:sz w:val="24"/>
+          <w:szCs w:val="24"/>
+          <w:lang w:eastAsia="uk-UA"/>
+        </w:rPr>
+        <w:t xml:space="preserve">Посилання на </w:t>
+      </w:r>
+      <w:r>
+        <w:rPr>
+          <w:rFonts w:ascii="Times New Roman" w:eastAsia="Times New Roman" w:hAnsi="Times New Roman" w:cs="Times New Roman"/>
+          <w:sz w:val="24"/>
+          <w:szCs w:val="24"/>
+          <w:lang w:val="en-US" w:eastAsia="uk-UA"/>
+        </w:rPr>
+        <w:t xml:space="preserve">pull request </w:t>
+      </w:r>
+      <w:r>
+        <w:rPr>
+          <w:rFonts w:ascii="Times New Roman" w:eastAsia="Times New Roman" w:hAnsi="Times New Roman" w:cs="Times New Roman"/>
+          <w:sz w:val="24"/>
+          <w:szCs w:val="24"/>
+          <w:lang w:eastAsia="uk-UA"/>
+        </w:rPr>
+        <w:t xml:space="preserve">до цього завдання є </w:t>
+      </w:r>
+      <w:hyperlink r:id="rId24" w:history="1">
+        <w:r>
+          <w:rPr>
+            <w:rStyle w:val="Hyperlink"/>
+            <w:rFonts w:ascii="Times New Roman" w:eastAsia="Times New Roman" w:hAnsi="Times New Roman" w:cs="Times New Roman"/>
+            <w:sz w:val="24"/>
+            <w:szCs w:val="24"/>
+            <w:lang w:eastAsia="uk-UA"/>
+          </w:rPr>
+          <w:t>https://github.com/artificial-intelligence-department/ai_programming_playground_2024/pull/10/commits/a1c6f249d888137464e582caea99d0b418917550</w:t>
+        </w:r>
+      </w:hyperlink>
     </w:p>
     <w:p>
       <w:pPr>
@@ -7667,27 +7667,27 @@
           <w:szCs w:val="24"/>
           <w:lang w:eastAsia="uk-UA"/>
         </w:rPr>
+        <w:t xml:space="preserve">        {</w:t>
+      </w:r>
+    </w:p>
+    <w:p>
+      <w:pPr>
+        <w:spacing w:after="0" w:line="240" w:lineRule="auto"/>
+        <w:rPr>
+          <w:rFonts w:ascii="Times New Roman" w:eastAsia="Times New Roman" w:hAnsi="Times New Roman" w:cs="Times New Roman"/>
+          <w:sz w:val="24"/>
+          <w:szCs w:val="24"/>
+          <w:lang w:eastAsia="uk-UA"/>
+        </w:rPr>
+      </w:pPr>
+      <w:r>
+        <w:rPr>
+          <w:rFonts w:ascii="Times New Roman" w:eastAsia="Times New Roman" w:hAnsi="Times New Roman" w:cs="Times New Roman"/>
+          <w:sz w:val="24"/>
+          <w:szCs w:val="24"/>
+          <w:lang w:eastAsia="uk-UA"/>
+        </w:rPr>
         <w:lastRenderedPageBreak/>
-        <w:t xml:space="preserve">        {</w:t>
-      </w:r>
-    </w:p>
-    <w:p>
-      <w:pPr>
-        <w:spacing w:after="0" w:line="240" w:lineRule="auto"/>
-        <w:rPr>
-          <w:rFonts w:ascii="Times New Roman" w:eastAsia="Times New Roman" w:hAnsi="Times New Roman" w:cs="Times New Roman"/>
-          <w:sz w:val="24"/>
-          <w:szCs w:val="24"/>
-          <w:lang w:eastAsia="uk-UA"/>
-        </w:rPr>
-      </w:pPr>
-      <w:r>
-        <w:rPr>
-          <w:rFonts w:ascii="Times New Roman" w:eastAsia="Times New Roman" w:hAnsi="Times New Roman" w:cs="Times New Roman"/>
-          <w:sz w:val="24"/>
-          <w:szCs w:val="24"/>
-          <w:lang w:eastAsia="uk-UA"/>
-        </w:rPr>
         <w:t xml:space="preserve">            cout&lt;&lt;'-'&lt;&lt;'1';</w:t>
       </w:r>
     </w:p>
@@ -7898,7 +7898,7 @@
           <w:rFonts w:ascii="Times New Roman" w:eastAsia="Times New Roman" w:hAnsi="Times New Roman" w:cs="Times New Roman"/>
           <w:sz w:val="24"/>
           <w:szCs w:val="24"/>
-          <w:lang w:eastAsia="uk-UA"/>
+          <w:lang w:val="en-US" w:eastAsia="uk-UA"/>
         </w:rPr>
       </w:pPr>
       <w:r>
@@ -7909,6 +7909,56 @@
           <w:lang w:eastAsia="uk-UA"/>
         </w:rPr>
         <w:t>}</w:t>
+      </w:r>
+    </w:p>
+    <w:p>
+      <w:pPr>
+        <w:spacing w:after="0" w:line="240" w:lineRule="auto"/>
+        <w:rPr>
+          <w:rFonts w:ascii="Times New Roman" w:eastAsia="Times New Roman" w:hAnsi="Times New Roman" w:cs="Times New Roman"/>
+          <w:sz w:val="24"/>
+          <w:szCs w:val="24"/>
+          <w:lang w:eastAsia="uk-UA"/>
+        </w:rPr>
+      </w:pPr>
+      <w:r>
+        <w:rPr>
+          <w:rFonts w:ascii="Times New Roman" w:eastAsia="Times New Roman" w:hAnsi="Times New Roman" w:cs="Times New Roman"/>
+          <w:sz w:val="24"/>
+          <w:szCs w:val="24"/>
+          <w:lang w:eastAsia="uk-UA"/>
+        </w:rPr>
+        <w:t xml:space="preserve">Посилання на </w:t>
+      </w:r>
+      <w:r>
+        <w:rPr>
+          <w:rFonts w:ascii="Times New Roman" w:eastAsia="Times New Roman" w:hAnsi="Times New Roman" w:cs="Times New Roman"/>
+          <w:sz w:val="24"/>
+          <w:szCs w:val="24"/>
+          <w:lang w:val="en-US" w:eastAsia="uk-UA"/>
+        </w:rPr>
+        <w:t xml:space="preserve">pull request </w:t>
+      </w:r>
+      <w:r>
+        <w:rPr>
+          <w:rFonts w:ascii="Times New Roman" w:eastAsia="Times New Roman" w:hAnsi="Times New Roman" w:cs="Times New Roman"/>
+          <w:sz w:val="24"/>
+          <w:szCs w:val="24"/>
+          <w:lang w:eastAsia="uk-UA"/>
+        </w:rPr>
+        <w:t>до цього завдання є</w:t>
+      </w:r>
+      <w:r>
+        <w:t xml:space="preserve"> </w:t>
+      </w:r>
+      <w:r>
+        <w:rPr>
+          <w:rFonts w:ascii="Times New Roman" w:eastAsia="Times New Roman" w:hAnsi="Times New Roman" w:cs="Times New Roman"/>
+          <w:sz w:val="24"/>
+          <w:szCs w:val="24"/>
+          <w:lang w:eastAsia="uk-UA"/>
+        </w:rPr>
+        <w:t>https://github.com/artificial-intelligence-department/ai_programming_playground_2024/pull/10/commits/c1cd2c5fedd2f61c7c2b0b27641a9fa5a02863c5</w:t>
       </w:r>
       <w:r>
         <w:rPr>
@@ -7976,7 +8026,7 @@
           <w:lang w:val="en-US" w:eastAsia="uk-UA"/>
         </w:rPr>
         <w:drawing>
-          <wp:anchor distT="0" distB="0" distL="114300" distR="114300" simplePos="0" relativeHeight="251668480" behindDoc="0" locked="0" layoutInCell="1" allowOverlap="1" wp14:anchorId="37ECDC66" wp14:editId="3037FBFD">
+          <wp:anchor distT="0" distB="0" distL="114300" distR="114300" simplePos="0" relativeHeight="251668480" behindDoc="0" locked="0" layoutInCell="1" allowOverlap="1" wp14:anchorId="37ECDC66" wp14:editId="6C3816BB">
             <wp:simplePos x="0" y="0"/>
             <wp:positionH relativeFrom="column">
               <wp:posOffset>-167742</wp:posOffset>
@@ -7999,7 +8049,7 @@
                     <pic:cNvPicPr/>
                   </pic:nvPicPr>
                   <pic:blipFill>
-                    <a:blip r:embed="rId24" cstate="print">
+                    <a:blip r:embed="rId25" cstate="print">
                       <a:extLst>
                         <a:ext uri="{28A0092B-C50C-407E-A947-70E740481C1C}">
                           <a14:useLocalDpi xmlns:a14="http://schemas.microsoft.com/office/drawing/2010/main" val="0"/>
@@ -8155,7 +8205,7 @@
                     <pic:cNvPicPr/>
                   </pic:nvPicPr>
                   <pic:blipFill>
-                    <a:blip r:embed="rId25"/>
+                    <a:blip r:embed="rId26"/>
                     <a:stretch>
                       <a:fillRect/>
                     </a:stretch>
@@ -8272,7 +8322,7 @@
       </w:r>
     </w:p>
     <w:sectPr>
-      <w:footerReference w:type="default" r:id="rId26"/>
+      <w:footerReference w:type="default" r:id="rId27"/>
       <w:pgSz w:w="11906" w:h="16838"/>
       <w:pgMar w:top="850" w:right="850" w:bottom="850" w:left="1417" w:header="708" w:footer="708" w:gutter="0"/>
       <w:cols w:space="708"/>
@@ -9730,7 +9780,6 @@
   <w:style w:type="character" w:default="1" w:styleId="DefaultParagraphFont">
     <w:name w:val="Default Paragraph Font"/>
     <w:uiPriority w:val="1"/>
-    <w:semiHidden/>
     <w:unhideWhenUsed/>
   </w:style>
   <w:style w:type="table" w:default="1" w:styleId="TableNormal">

</xml_diff>